<commit_message>
ma7adsh ye3'ayar tarteb el txt file
</commit_message>
<xml_diff>
--- a/Survey Paper/(Zeyad) Cyberbullying Detection with a Pronunciation Based Convolutional Neural Network.docx
+++ b/Survey Paper/(Zeyad) Cyberbullying Detection with a Pronunciation Based Convolutional Neural Network.docx
@@ -15,21 +15,7 @@
           <w:sz w:val="28"/>
           <w:szCs w:val="28"/>
         </w:rPr>
-        <w:t>Cyberbullying Detection with a Pronunciation</w:t>
-      </w:r>
-      <w:r>
-        <w:rPr>
-          <w:sz w:val="28"/>
-          <w:szCs w:val="28"/>
-        </w:rPr>
-        <w:t xml:space="preserve"> </w:t>
-      </w:r>
-      <w:r>
-        <w:rPr>
-          <w:sz w:val="28"/>
-          <w:szCs w:val="28"/>
-        </w:rPr>
-        <w:t>Based Convolutional Neural Network</w:t>
+        <w:t>Cyberbullying Detection with a Pronunciation Based Convolutional Neural Network</w:t>
       </w:r>
     </w:p>
     <w:p>
@@ -44,287 +30,7 @@
           <w:sz w:val="24"/>
           <w:szCs w:val="24"/>
         </w:rPr>
-        <w:t>Abstract—Cyberbullying can have a deep and long lasting</w:t>
-      </w:r>
-      <w:r>
-        <w:rPr>
-          <w:sz w:val="24"/>
-          <w:szCs w:val="24"/>
-        </w:rPr>
-        <w:t xml:space="preserve"> </w:t>
-      </w:r>
-      <w:r>
-        <w:rPr>
-          <w:sz w:val="24"/>
-          <w:szCs w:val="24"/>
-        </w:rPr>
-        <w:t>impact on its victims, who are often adolescents. Accurately</w:t>
-      </w:r>
-      <w:r>
-        <w:rPr>
-          <w:sz w:val="24"/>
-          <w:szCs w:val="24"/>
-        </w:rPr>
-        <w:t xml:space="preserve"> </w:t>
-      </w:r>
-      <w:r>
-        <w:rPr>
-          <w:sz w:val="24"/>
-          <w:szCs w:val="24"/>
-        </w:rPr>
-        <w:t>detecting cyberbullying helps prevent it. However, the noise and</w:t>
-      </w:r>
-      <w:r>
-        <w:rPr>
-          <w:sz w:val="24"/>
-          <w:szCs w:val="24"/>
-        </w:rPr>
-        <w:t xml:space="preserve"> </w:t>
-      </w:r>
-      <w:r>
-        <w:rPr>
-          <w:sz w:val="24"/>
-          <w:szCs w:val="24"/>
-        </w:rPr>
-        <w:t>errors in social media posts and messages make detecting</w:t>
-      </w:r>
-      <w:r>
-        <w:rPr>
-          <w:sz w:val="24"/>
-          <w:szCs w:val="24"/>
-        </w:rPr>
-        <w:t xml:space="preserve"> </w:t>
-      </w:r>
-      <w:r>
-        <w:rPr>
-          <w:sz w:val="24"/>
-          <w:szCs w:val="24"/>
-        </w:rPr>
-        <w:t>cyberbullying very challenging. In this paper, we propose a novel</w:t>
-      </w:r>
-      <w:r>
-        <w:rPr>
-          <w:sz w:val="24"/>
-          <w:szCs w:val="24"/>
-        </w:rPr>
-        <w:t xml:space="preserve"> </w:t>
-      </w:r>
-      <w:r>
-        <w:rPr>
-          <w:sz w:val="24"/>
-          <w:szCs w:val="24"/>
-        </w:rPr>
-        <w:t>pronunciation based convolutional neural network (PCNN) to</w:t>
-      </w:r>
-      <w:r>
-        <w:rPr>
-          <w:sz w:val="24"/>
-          <w:szCs w:val="24"/>
-        </w:rPr>
-        <w:t xml:space="preserve"> </w:t>
-      </w:r>
-      <w:r>
-        <w:rPr>
-          <w:sz w:val="24"/>
-          <w:szCs w:val="24"/>
-        </w:rPr>
-        <w:t>address this challenge. Upon observing that the pronunciation of</w:t>
-      </w:r>
-      <w:r>
-        <w:rPr>
-          <w:sz w:val="24"/>
-          <w:szCs w:val="24"/>
-        </w:rPr>
-        <w:t xml:space="preserve"> </w:t>
-      </w:r>
-      <w:r>
-        <w:rPr>
-          <w:sz w:val="24"/>
-          <w:szCs w:val="24"/>
-        </w:rPr>
-        <w:t>misspelled words in informal online conversations is often</w:t>
-      </w:r>
-      <w:r>
-        <w:rPr>
-          <w:sz w:val="24"/>
-          <w:szCs w:val="24"/>
-        </w:rPr>
-        <w:t xml:space="preserve"> </w:t>
-      </w:r>
-      <w:r>
-        <w:rPr>
-          <w:sz w:val="24"/>
-          <w:szCs w:val="24"/>
-        </w:rPr>
-        <w:t>unchanged, we used the phoneme codes of the text as the features</w:t>
-      </w:r>
-      <w:r>
-        <w:rPr>
-          <w:sz w:val="24"/>
-          <w:szCs w:val="24"/>
-        </w:rPr>
-        <w:t xml:space="preserve"> </w:t>
-      </w:r>
-      <w:r>
-        <w:rPr>
-          <w:sz w:val="24"/>
-          <w:szCs w:val="24"/>
-        </w:rPr>
-        <w:t>for a convolutional neural network. This procedure corrects</w:t>
-      </w:r>
-      <w:r>
-        <w:rPr>
-          <w:sz w:val="24"/>
-          <w:szCs w:val="24"/>
-        </w:rPr>
-        <w:t xml:space="preserve"> </w:t>
-      </w:r>
-      <w:r>
-        <w:rPr>
-          <w:sz w:val="24"/>
-          <w:szCs w:val="24"/>
-        </w:rPr>
-        <w:t>spelling errors that did not alter the pronunciation, thereby</w:t>
-      </w:r>
-      <w:r>
-        <w:rPr>
-          <w:sz w:val="24"/>
-          <w:szCs w:val="24"/>
-        </w:rPr>
-        <w:t xml:space="preserve"> </w:t>
-      </w:r>
-      <w:r>
-        <w:rPr>
-          <w:sz w:val="24"/>
-          <w:szCs w:val="24"/>
-        </w:rPr>
-        <w:t>alleviating the problem of noise and bullying data sparsity. To</w:t>
-      </w:r>
-      <w:r>
-        <w:rPr>
-          <w:sz w:val="24"/>
-          <w:szCs w:val="24"/>
-        </w:rPr>
-        <w:t xml:space="preserve"> </w:t>
-      </w:r>
-      <w:r>
-        <w:rPr>
-          <w:sz w:val="24"/>
-          <w:szCs w:val="24"/>
-        </w:rPr>
-        <w:t>overcome class imbalance, a common problem in cyberbullying</w:t>
-      </w:r>
-      <w:r>
-        <w:rPr>
-          <w:sz w:val="24"/>
-          <w:szCs w:val="24"/>
-        </w:rPr>
-        <w:t xml:space="preserve"> </w:t>
-      </w:r>
-      <w:r>
-        <w:rPr>
-          <w:sz w:val="24"/>
-          <w:szCs w:val="24"/>
-        </w:rPr>
-        <w:t xml:space="preserve">datasets, we implement three techniques that include </w:t>
-      </w:r>
-      <w:r>
-        <w:rPr>
-          <w:sz w:val="24"/>
-          <w:szCs w:val="24"/>
-        </w:rPr>
-        <w:t>threshold moving</w:t>
-      </w:r>
-      <w:r>
-        <w:rPr>
-          <w:sz w:val="24"/>
-          <w:szCs w:val="24"/>
-        </w:rPr>
-        <w:t>,</w:t>
-      </w:r>
-      <w:r>
-        <w:rPr>
-          <w:sz w:val="24"/>
-          <w:szCs w:val="24"/>
-        </w:rPr>
-        <w:t xml:space="preserve"> </w:t>
-      </w:r>
-      <w:r>
-        <w:rPr>
-          <w:sz w:val="24"/>
-          <w:szCs w:val="24"/>
-        </w:rPr>
-        <w:t>cost function adjusting, and a hybrid solution in our</w:t>
-      </w:r>
-      <w:r>
-        <w:rPr>
-          <w:sz w:val="24"/>
-          <w:szCs w:val="24"/>
-        </w:rPr>
-        <w:t xml:space="preserve"> </w:t>
-      </w:r>
-      <w:r>
-        <w:rPr>
-          <w:sz w:val="24"/>
-          <w:szCs w:val="24"/>
-        </w:rPr>
-        <w:t>model. We evaluate the performance of our models using two</w:t>
-      </w:r>
-      <w:r>
-        <w:rPr>
-          <w:sz w:val="24"/>
-          <w:szCs w:val="24"/>
-        </w:rPr>
-        <w:t xml:space="preserve"> </w:t>
-      </w:r>
-      <w:r>
-        <w:rPr>
-          <w:sz w:val="24"/>
-          <w:szCs w:val="24"/>
-        </w:rPr>
-        <w:t>cyberbullying datasets collected from Twitter and</w:t>
-      </w:r>
-      <w:r>
-        <w:rPr>
-          <w:sz w:val="24"/>
-          <w:szCs w:val="24"/>
-        </w:rPr>
-        <w:t xml:space="preserve"> </w:t>
-      </w:r>
-      <w:r>
-        <w:rPr>
-          <w:sz w:val="24"/>
-          <w:szCs w:val="24"/>
-        </w:rPr>
-        <w:t>Formspring.me. The results of our experiment show that PCNN</w:t>
-      </w:r>
-      <w:r>
-        <w:rPr>
-          <w:sz w:val="24"/>
-          <w:szCs w:val="24"/>
-        </w:rPr>
-        <w:t xml:space="preserve"> </w:t>
-      </w:r>
-      <w:r>
-        <w:rPr>
-          <w:sz w:val="24"/>
-          <w:szCs w:val="24"/>
-        </w:rPr>
-        <w:t>can achieve improved recall and precision compared to baseline</w:t>
-      </w:r>
-      <w:r>
-        <w:rPr>
-          <w:sz w:val="24"/>
-          <w:szCs w:val="24"/>
-        </w:rPr>
-        <w:t xml:space="preserve"> </w:t>
-      </w:r>
-      <w:r>
-        <w:rPr>
-          <w:sz w:val="24"/>
-          <w:szCs w:val="24"/>
-        </w:rPr>
-        <w:t>convolutional neural networks.</w:t>
+        <w:t>Abstract—Cyberbullying can have a deep and long lasting impact on its victims, who are often adolescents. Accurately detecting cyberbullying helps prevent it. However, the noise and errors in social media posts and messages make detecting cyberbullying very challenging. In this paper, we propose a novel pronunciation based convolutional neural network (PCNN) to address this challenge. Upon observing that the pronunciation of misspelled words in informal online conversations is often unchanged, we used the phoneme codes of the text as the features for a convolutional neural network. This procedure corrects spelling errors that did not alter the pronunciation, thereby alleviating the problem of noise and bullying data sparsity. To overcome class imbalance, a common problem in cyberbullying datasets, we implement three techniques that include threshold moving, cost function adjusting, and a hybrid solution in our model. We evaluate the performance of our models using two cyberbullying datasets collected from Twitter and Formspring.me. The results of our experiment show that PCNN can achieve improved recall and precision compared to baseline convolutional neural networks.</w:t>
       </w:r>
     </w:p>
     <w:p>
@@ -396,12 +102,6 @@
       </w:r>
     </w:p>
     <w:p>
-      <w:pPr>
-        <w:rPr>
-          <w:sz w:val="28"/>
-          <w:szCs w:val="28"/>
-        </w:rPr>
-      </w:pPr>
       <w:r>
         <w:rPr>
           <w:sz w:val="28"/>
@@ -435,7 +135,23 @@
           <w:sz w:val="28"/>
           <w:szCs w:val="28"/>
         </w:rPr>
-        <w:t>language processing (NLP), especially in sentiment analysis</w:t>
+        <w:t xml:space="preserve">language processing (NLP), </w:t>
+      </w:r>
+      <w:proofErr w:type="gramStart"/>
+      <w:r>
+        <w:rPr>
+          <w:sz w:val="28"/>
+          <w:szCs w:val="28"/>
+        </w:rPr>
+        <w:t>especially</w:t>
+      </w:r>
+      <w:proofErr w:type="gramEnd"/>
+      <w:r>
+        <w:rPr>
+          <w:sz w:val="28"/>
+          <w:szCs w:val="28"/>
+        </w:rPr>
+        <w:t xml:space="preserve"> in sentiment analysis</w:t>
       </w:r>
       <w:r>
         <w:rPr>
@@ -491,7 +207,23 @@
           <w:sz w:val="28"/>
           <w:szCs w:val="28"/>
         </w:rPr>
-        <w:t>as the baseline classifier. To have a clear performance</w:t>
+        <w:t xml:space="preserve">as the baseline </w:t>
+      </w:r>
+      <w:proofErr w:type="gramStart"/>
+      <w:r>
+        <w:rPr>
+          <w:sz w:val="28"/>
+          <w:szCs w:val="28"/>
+        </w:rPr>
+        <w:t>classifier</w:t>
+      </w:r>
+      <w:proofErr w:type="gramEnd"/>
+      <w:r>
+        <w:rPr>
+          <w:sz w:val="28"/>
+          <w:szCs w:val="28"/>
+        </w:rPr>
+        <w:t>. To have a clear performance</w:t>
       </w:r>
       <w:r>
         <w:rPr>
@@ -549,113 +281,121 @@
         </w:rPr>
         <w:t xml:space="preserve"> </w:t>
       </w:r>
+      <w:r>
+        <w:rPr>
+          <w:sz w:val="28"/>
+          <w:szCs w:val="28"/>
+        </w:rPr>
+        <w:t>pooling</w:t>
+      </w:r>
+      <w:r>
+        <w:rPr>
+          <w:sz w:val="28"/>
+          <w:szCs w:val="28"/>
+        </w:rPr>
+        <w:t xml:space="preserve"> </w:t>
+      </w:r>
+      <w:r>
+        <w:rPr>
+          <w:sz w:val="28"/>
+          <w:szCs w:val="28"/>
+        </w:rPr>
+        <w:t>was used with three different filter sizes. The sizes of</w:t>
+      </w:r>
+      <w:r>
+        <w:rPr>
+          <w:sz w:val="28"/>
+          <w:szCs w:val="28"/>
+        </w:rPr>
+        <w:t xml:space="preserve"> </w:t>
+      </w:r>
+      <w:r>
+        <w:rPr>
+          <w:sz w:val="28"/>
+          <w:szCs w:val="28"/>
+        </w:rPr>
+        <w:t>the three convolutional filter</w:t>
+      </w:r>
+      <w:r>
+        <w:rPr>
+          <w:sz w:val="28"/>
+          <w:szCs w:val="28"/>
+        </w:rPr>
+        <w:t>s were chosen to be 1, 2, and 3.</w:t>
+      </w:r>
+      <w:r>
+        <w:t xml:space="preserve"> </w:t>
+      </w:r>
+      <w:r>
+        <w:rPr>
+          <w:sz w:val="28"/>
+          <w:szCs w:val="28"/>
+        </w:rPr>
+        <w:t>The filter sizes were</w:t>
+      </w:r>
+      <w:r>
+        <w:rPr>
+          <w:sz w:val="28"/>
+          <w:szCs w:val="28"/>
+        </w:rPr>
+        <w:t xml:space="preserve"> </w:t>
+      </w:r>
+      <w:r>
+        <w:rPr>
+          <w:sz w:val="28"/>
+          <w:szCs w:val="28"/>
+        </w:rPr>
+        <w:t>chosen based on how many consecutive words were necessary</w:t>
+      </w:r>
+      <w:r>
+        <w:rPr>
+          <w:sz w:val="28"/>
+          <w:szCs w:val="28"/>
+        </w:rPr>
+        <w:t xml:space="preserve"> </w:t>
+      </w:r>
+      <w:r>
+        <w:rPr>
+          <w:sz w:val="28"/>
+          <w:szCs w:val="28"/>
+        </w:rPr>
+        <w:t>to detect bullying content.</w:t>
+      </w:r>
+      <w:r>
+        <w:rPr>
+          <w:sz w:val="28"/>
+          <w:szCs w:val="28"/>
+        </w:rPr>
+        <w:t xml:space="preserve"> In addition to using neural </w:t>
+      </w:r>
+      <w:r>
+        <w:rPr>
+          <w:sz w:val="28"/>
+          <w:szCs w:val="28"/>
+        </w:rPr>
+        <w:lastRenderedPageBreak/>
+        <w:t xml:space="preserve">network, classic machine learning </w:t>
+      </w:r>
+      <w:r>
+        <w:rPr>
+          <w:sz w:val="28"/>
+          <w:szCs w:val="28"/>
+        </w:rPr>
+        <w:t>classifiers were used too, such as Random Forest, SVM, Multilayer Perceptron which is also considered neural network and finally Decision Tree all had remarkable results.</w:t>
+      </w:r>
+      <w:r>
+        <w:t xml:space="preserve"> </w:t>
+      </w:r>
+    </w:p>
+    <w:p>
+      <w:pPr>
+        <w:rPr>
+          <w:sz w:val="28"/>
+          <w:szCs w:val="28"/>
+        </w:rPr>
+      </w:pPr>
       <w:bookmarkStart w:id="0" w:name="_GoBack"/>
       <w:bookmarkEnd w:id="0"/>
-      <w:r>
-        <w:rPr>
-          <w:sz w:val="28"/>
-          <w:szCs w:val="28"/>
-        </w:rPr>
-        <w:t>pooling</w:t>
-      </w:r>
-      <w:r>
-        <w:rPr>
-          <w:sz w:val="28"/>
-          <w:szCs w:val="28"/>
-        </w:rPr>
-        <w:t xml:space="preserve"> </w:t>
-      </w:r>
-      <w:r>
-        <w:rPr>
-          <w:sz w:val="28"/>
-          <w:szCs w:val="28"/>
-        </w:rPr>
-        <w:t>was used with three different filter sizes. The sizes of</w:t>
-      </w:r>
-      <w:r>
-        <w:rPr>
-          <w:sz w:val="28"/>
-          <w:szCs w:val="28"/>
-        </w:rPr>
-        <w:t xml:space="preserve"> </w:t>
-      </w:r>
-      <w:r>
-        <w:rPr>
-          <w:sz w:val="28"/>
-          <w:szCs w:val="28"/>
-        </w:rPr>
-        <w:t>the three convolutional filter</w:t>
-      </w:r>
-      <w:r>
-        <w:rPr>
-          <w:sz w:val="28"/>
-          <w:szCs w:val="28"/>
-        </w:rPr>
-        <w:t>s were chosen to be 1, 2, and 3.</w:t>
-      </w:r>
-      <w:r>
-        <w:t xml:space="preserve"> </w:t>
-      </w:r>
-      <w:r>
-        <w:rPr>
-          <w:sz w:val="28"/>
-          <w:szCs w:val="28"/>
-        </w:rPr>
-        <w:t>The filter sizes were</w:t>
-      </w:r>
-      <w:r>
-        <w:rPr>
-          <w:sz w:val="28"/>
-          <w:szCs w:val="28"/>
-        </w:rPr>
-        <w:t xml:space="preserve"> </w:t>
-      </w:r>
-      <w:r>
-        <w:rPr>
-          <w:sz w:val="28"/>
-          <w:szCs w:val="28"/>
-        </w:rPr>
-        <w:t>chosen based on how many consecutive words were necessary</w:t>
-      </w:r>
-      <w:r>
-        <w:rPr>
-          <w:sz w:val="28"/>
-          <w:szCs w:val="28"/>
-        </w:rPr>
-        <w:t xml:space="preserve"> </w:t>
-      </w:r>
-      <w:r>
-        <w:rPr>
-          <w:sz w:val="28"/>
-          <w:szCs w:val="28"/>
-        </w:rPr>
-        <w:t>to detect bullying content.</w:t>
-      </w:r>
-      <w:r>
-        <w:rPr>
-          <w:sz w:val="28"/>
-          <w:szCs w:val="28"/>
-        </w:rPr>
-        <w:t xml:space="preserve"> In addition to using neural </w:t>
-      </w:r>
-      <w:r>
-        <w:rPr>
-          <w:sz w:val="28"/>
-          <w:szCs w:val="28"/>
-        </w:rPr>
-        <w:lastRenderedPageBreak/>
-        <w:t xml:space="preserve">network, classic machine learning </w:t>
-      </w:r>
-      <w:r>
-        <w:rPr>
-          <w:sz w:val="28"/>
-          <w:szCs w:val="28"/>
-        </w:rPr>
-        <w:t>classifiers were used too, such as Random Forest, SVM, Multilayer Perceptron which is also considered neural network and finally Decision Tree all had remarkable results.</w:t>
-      </w:r>
-      <w:r>
-        <w:t xml:space="preserve"> </w:t>
-      </w:r>
       <w:r>
         <w:rPr>
           <w:sz w:val="28"/>
@@ -1079,39 +819,23 @@
           <w:sz w:val="28"/>
           <w:szCs w:val="28"/>
         </w:rPr>
-        <w:t xml:space="preserve"> </w:t>
-      </w:r>
-      <w:r>
-        <w:rPr>
-          <w:noProof/>
-          <w:sz w:val="28"/>
-          <w:szCs w:val="28"/>
-        </w:rPr>
-        <w:t>increasing recall and F1 score without hurting accuracy.</w:t>
-      </w:r>
-      <w:r>
-        <w:rPr>
-          <w:noProof/>
-          <w:sz w:val="28"/>
-          <w:szCs w:val="28"/>
-        </w:rPr>
-        <w:t xml:space="preserve"> </w:t>
-      </w:r>
-      <w:r>
-        <w:rPr>
-          <w:noProof/>
-          <w:sz w:val="28"/>
-          <w:szCs w:val="28"/>
-        </w:rPr>
-        <w:t xml:space="preserve"> </w:t>
-      </w:r>
-      <w:r>
-        <w:rPr>
-          <w:noProof/>
-          <w:sz w:val="28"/>
-          <w:szCs w:val="28"/>
-        </w:rPr>
-        <w:t>Moreover, PCNN obtained the highest recall and F1 score than</w:t>
+        <w:t xml:space="preserve"> increasing recall and F1 score without hurting accuracy.</w:t>
+      </w:r>
+      <w:r>
+        <w:rPr>
+          <w:noProof/>
+          <w:sz w:val="28"/>
+          <w:szCs w:val="28"/>
+        </w:rPr>
+        <w:t xml:space="preserve"> </w:t>
+      </w:r>
+      <w:r>
+        <w:rPr>
+          <w:noProof/>
+          <w:sz w:val="28"/>
+          <w:szCs w:val="28"/>
+        </w:rPr>
+        <w:t xml:space="preserve"> Moreover, PCNN obtained the highest recall and F1 score than</w:t>
       </w:r>
       <w:r>
         <w:rPr>
@@ -1608,6 +1332,7 @@
   <w:style w:type="character" w:default="1" w:styleId="DefaultParagraphFont">
     <w:name w:val="Default Paragraph Font"/>
     <w:uiPriority w:val="1"/>
+    <w:semiHidden/>
     <w:unhideWhenUsed/>
   </w:style>
   <w:style w:type="table" w:default="1" w:styleId="TableNormal">
@@ -1871,6 +1596,7 @@
   <w:style w:type="character" w:default="1" w:styleId="DefaultParagraphFont">
     <w:name w:val="Default Paragraph Font"/>
     <w:uiPriority w:val="1"/>
+    <w:semiHidden/>
     <w:unhideWhenUsed/>
   </w:style>
   <w:style w:type="table" w:default="1" w:styleId="TableNormal">

</xml_diff>